<commit_message>
add resize.py and summary
</commit_message>
<xml_diff>
--- a/lab2/report/otchet_lab02.docx
+++ b/lab2/report/otchet_lab02.docx
@@ -791,7 +791,7 @@
           <w:r>
             <w:fldChar w:fldCharType="separate"/>
           </w:r>
-          <w:hyperlink w:anchor="_Toc500359589" w:history="1">
+          <w:hyperlink w:anchor="_Toc500364255" w:history="1">
             <w:r>
               <w:rPr>
                 <w:rStyle w:val="a7"/>
@@ -831,7 +831,7 @@
               <w:rPr>
                 <w:webHidden/>
               </w:rPr>
-              <w:instrText xml:space="preserve"> PAGEREF _Toc500359589 \h </w:instrText>
+              <w:instrText xml:space="preserve"> PAGEREF _Toc500364255 \h </w:instrText>
             </w:r>
             <w:r>
               <w:rPr>
@@ -875,7 +875,7 @@
               <w:lang w:val="ru-RU" w:eastAsia="ru-RU" w:bidi="ar-SA"/>
             </w:rPr>
           </w:pPr>
-          <w:hyperlink w:anchor="_Toc500359590" w:history="1">
+          <w:hyperlink w:anchor="_Toc500364256" w:history="1">
             <w:r>
               <w:rPr>
                 <w:rStyle w:val="a7"/>
@@ -921,7 +921,7 @@
                 <w:noProof/>
                 <w:webHidden/>
               </w:rPr>
-              <w:instrText xml:space="preserve"> PAGEREF _Toc500359590 \h </w:instrText>
+              <w:instrText xml:space="preserve"> PAGEREF _Toc500364256 \h </w:instrText>
             </w:r>
             <w:r>
               <w:rPr>
@@ -969,7 +969,7 @@
               <w:lang w:val="ru-RU" w:eastAsia="ru-RU" w:bidi="ar-SA"/>
             </w:rPr>
           </w:pPr>
-          <w:hyperlink w:anchor="_Toc500359591" w:history="1">
+          <w:hyperlink w:anchor="_Toc500364257" w:history="1">
             <w:r>
               <w:rPr>
                 <w:rStyle w:val="a7"/>
@@ -1017,7 +1017,7 @@
                 <w:noProof/>
                 <w:webHidden/>
               </w:rPr>
-              <w:instrText xml:space="preserve"> PAGEREF _Toc500359591 \h </w:instrText>
+              <w:instrText xml:space="preserve"> PAGEREF _Toc500364257 \h </w:instrText>
             </w:r>
             <w:r>
               <w:rPr>
@@ -1060,7 +1060,7 @@
               <w:lang w:eastAsia="ru-RU" w:bidi="ar-SA"/>
             </w:rPr>
           </w:pPr>
-          <w:hyperlink w:anchor="_Toc500359592" w:history="1">
+          <w:hyperlink w:anchor="_Toc500364258" w:history="1">
             <w:r>
               <w:rPr>
                 <w:rStyle w:val="a7"/>
@@ -1102,7 +1102,7 @@
               <w:rPr>
                 <w:webHidden/>
               </w:rPr>
-              <w:instrText xml:space="preserve"> PAGEREF _Toc500359592 \h </w:instrText>
+              <w:instrText xml:space="preserve"> PAGEREF _Toc500364258 \h </w:instrText>
             </w:r>
             <w:r>
               <w:rPr>
@@ -1146,7 +1146,7 @@
               <w:lang w:val="ru-RU" w:eastAsia="ru-RU" w:bidi="ar-SA"/>
             </w:rPr>
           </w:pPr>
-          <w:hyperlink w:anchor="_Toc500359593" w:history="1">
+          <w:hyperlink w:anchor="_Toc500364259" w:history="1">
             <w:r>
               <w:rPr>
                 <w:rStyle w:val="a7"/>
@@ -1194,7 +1194,7 @@
                 <w:noProof/>
                 <w:webHidden/>
               </w:rPr>
-              <w:instrText xml:space="preserve"> PAGEREF _Toc500359593 \h </w:instrText>
+              <w:instrText xml:space="preserve"> PAGEREF _Toc500364259 \h </w:instrText>
             </w:r>
             <w:r>
               <w:rPr>
@@ -1242,7 +1242,7 @@
               <w:lang w:val="ru-RU" w:eastAsia="ru-RU" w:bidi="ar-SA"/>
             </w:rPr>
           </w:pPr>
-          <w:hyperlink w:anchor="_Toc500359594" w:history="1">
+          <w:hyperlink w:anchor="_Toc500364260" w:history="1">
             <w:r>
               <w:rPr>
                 <w:rStyle w:val="a7"/>
@@ -1290,7 +1290,7 @@
                 <w:noProof/>
                 <w:webHidden/>
               </w:rPr>
-              <w:instrText xml:space="preserve"> PAGEREF _Toc500359594 \h </w:instrText>
+              <w:instrText xml:space="preserve"> PAGEREF _Toc500364260 \h </w:instrText>
             </w:r>
             <w:r>
               <w:rPr>
@@ -1333,7 +1333,7 @@
               <w:lang w:eastAsia="ru-RU" w:bidi="ar-SA"/>
             </w:rPr>
           </w:pPr>
-          <w:hyperlink w:anchor="_Toc500359595" w:history="1">
+          <w:hyperlink w:anchor="_Toc500364261" w:history="1">
             <w:r>
               <w:rPr>
                 <w:rStyle w:val="a7"/>
@@ -1373,7 +1373,7 @@
               <w:rPr>
                 <w:webHidden/>
               </w:rPr>
-              <w:instrText xml:space="preserve"> PAGEREF _Toc500359595 \h </w:instrText>
+              <w:instrText xml:space="preserve"> PAGEREF _Toc500364261 \h </w:instrText>
             </w:r>
             <w:r>
               <w:rPr>
@@ -1412,7 +1412,7 @@
               <w:lang w:eastAsia="ru-RU" w:bidi="ar-SA"/>
             </w:rPr>
           </w:pPr>
-          <w:hyperlink w:anchor="_Toc500359596" w:history="1">
+          <w:hyperlink w:anchor="_Toc500364262" w:history="1">
             <w:r>
               <w:rPr>
                 <w:rStyle w:val="a7"/>
@@ -1452,7 +1452,7 @@
               <w:rPr>
                 <w:webHidden/>
               </w:rPr>
-              <w:instrText xml:space="preserve"> PAGEREF _Toc500359596 \h </w:instrText>
+              <w:instrText xml:space="preserve"> PAGEREF _Toc500364262 \h </w:instrText>
             </w:r>
             <w:r>
               <w:rPr>
@@ -1491,7 +1491,7 @@
               <w:lang w:eastAsia="ru-RU" w:bidi="ar-SA"/>
             </w:rPr>
           </w:pPr>
-          <w:hyperlink w:anchor="_Toc500359597" w:history="1">
+          <w:hyperlink w:anchor="_Toc500364263" w:history="1">
             <w:r>
               <w:rPr>
                 <w:rStyle w:val="a7"/>
@@ -1531,7 +1531,7 @@
               <w:rPr>
                 <w:webHidden/>
               </w:rPr>
-              <w:instrText xml:space="preserve"> PAGEREF _Toc500359597 \h </w:instrText>
+              <w:instrText xml:space="preserve"> PAGEREF _Toc500364263 \h </w:instrText>
             </w:r>
             <w:r>
               <w:rPr>
@@ -1570,7 +1570,7 @@
               <w:lang w:eastAsia="ru-RU" w:bidi="ar-SA"/>
             </w:rPr>
           </w:pPr>
-          <w:hyperlink w:anchor="_Toc500359598" w:history="1">
+          <w:hyperlink w:anchor="_Toc500364264" w:history="1">
             <w:r>
               <w:rPr>
                 <w:rStyle w:val="a7"/>
@@ -1610,7 +1610,7 @@
               <w:rPr>
                 <w:webHidden/>
               </w:rPr>
-              <w:instrText xml:space="preserve"> PAGEREF _Toc500359598 \h </w:instrText>
+              <w:instrText xml:space="preserve"> PAGEREF _Toc500364264 \h </w:instrText>
             </w:r>
             <w:r>
               <w:rPr>
@@ -1649,7 +1649,7 @@
               <w:lang w:eastAsia="ru-RU" w:bidi="ar-SA"/>
             </w:rPr>
           </w:pPr>
-          <w:hyperlink w:anchor="_Toc500359599" w:history="1">
+          <w:hyperlink w:anchor="_Toc500364265" w:history="1">
             <w:r>
               <w:rPr>
                 <w:rStyle w:val="a7"/>
@@ -1689,7 +1689,7 @@
               <w:rPr>
                 <w:webHidden/>
               </w:rPr>
-              <w:instrText xml:space="preserve"> PAGEREF _Toc500359599 \h </w:instrText>
+              <w:instrText xml:space="preserve"> PAGEREF _Toc500364265 \h </w:instrText>
             </w:r>
             <w:r>
               <w:rPr>
@@ -1718,6 +1718,85 @@
         </w:p>
         <w:p>
           <w:pPr>
+            <w:pStyle w:val="14"/>
+            <w:rPr>
+              <w:rFonts w:asciiTheme="minorHAnsi" w:eastAsiaTheme="minorEastAsia" w:hAnsiTheme="minorHAnsi" w:cstheme="minorBidi"/>
+              <w:b w:val="0"/>
+              <w:bCs w:val="0"/>
+              <w:caps w:val="0"/>
+              <w:szCs w:val="22"/>
+              <w:lang w:eastAsia="ru-RU" w:bidi="ar-SA"/>
+            </w:rPr>
+          </w:pPr>
+          <w:hyperlink w:anchor="_Toc500364266" w:history="1">
+            <w:r>
+              <w:rPr>
+                <w:rStyle w:val="a7"/>
+              </w:rPr>
+              <w:t>8</w:t>
+            </w:r>
+            <w:r>
+              <w:rPr>
+                <w:rFonts w:asciiTheme="minorHAnsi" w:eastAsiaTheme="minorEastAsia" w:hAnsiTheme="minorHAnsi" w:cstheme="minorBidi"/>
+                <w:b w:val="0"/>
+                <w:bCs w:val="0"/>
+                <w:caps w:val="0"/>
+                <w:szCs w:val="22"/>
+                <w:lang w:eastAsia="ru-RU" w:bidi="ar-SA"/>
+              </w:rPr>
+              <w:tab/>
+            </w:r>
+            <w:r>
+              <w:rPr>
+                <w:rStyle w:val="a7"/>
+              </w:rPr>
+              <w:t>Итоги</w:t>
+            </w:r>
+            <w:r>
+              <w:rPr>
+                <w:webHidden/>
+              </w:rPr>
+              <w:tab/>
+            </w:r>
+            <w:r>
+              <w:rPr>
+                <w:webHidden/>
+              </w:rPr>
+              <w:fldChar w:fldCharType="begin"/>
+            </w:r>
+            <w:r>
+              <w:rPr>
+                <w:webHidden/>
+              </w:rPr>
+              <w:instrText xml:space="preserve"> PAGEREF _Toc500364266 \h </w:instrText>
+            </w:r>
+            <w:r>
+              <w:rPr>
+                <w:webHidden/>
+              </w:rPr>
+            </w:r>
+            <w:r>
+              <w:rPr>
+                <w:webHidden/>
+              </w:rPr>
+              <w:fldChar w:fldCharType="separate"/>
+            </w:r>
+            <w:r>
+              <w:rPr>
+                <w:webHidden/>
+              </w:rPr>
+              <w:t>14</w:t>
+            </w:r>
+            <w:r>
+              <w:rPr>
+                <w:webHidden/>
+              </w:rPr>
+              <w:fldChar w:fldCharType="end"/>
+            </w:r>
+          </w:hyperlink>
+        </w:p>
+        <w:p>
+          <w:pPr>
             <w:tabs>
               <w:tab w:val="left" w:pos="600"/>
               <w:tab w:val="right" w:pos="9627"/>
@@ -1787,7 +1866,7 @@
           <w:lang w:val="ru-RU"/>
         </w:rPr>
       </w:pPr>
-      <w:bookmarkStart w:id="1" w:name="_Toc500359589"/>
+      <w:bookmarkStart w:id="1" w:name="_Toc500364255"/>
       <w:r>
         <w:rPr>
           <w:lang w:val="ru-RU"/>
@@ -1807,7 +1886,7 @@
         </w:numPr>
         <w:ind w:hanging="576"/>
       </w:pPr>
-      <w:bookmarkStart w:id="2" w:name="_Toc500359590"/>
+      <w:bookmarkStart w:id="2" w:name="_Toc500364256"/>
       <w:proofErr w:type="spellStart"/>
       <w:r>
         <w:t>Постановка</w:t>
@@ -2008,7 +2087,7 @@
           <w:lang w:val="ru-RU"/>
         </w:rPr>
       </w:pPr>
-      <w:bookmarkStart w:id="3" w:name="_Toc500359591"/>
+      <w:bookmarkStart w:id="3" w:name="_Toc500364257"/>
       <w:r>
         <w:rPr>
           <w:lang w:val="ru-RU"/>
@@ -6136,7 +6215,7 @@
           <w:lang w:val="ru-RU"/>
         </w:rPr>
       </w:pPr>
-      <w:bookmarkStart w:id="4" w:name="_Toc500359592"/>
+      <w:bookmarkStart w:id="4" w:name="_Toc500364258"/>
       <w:r>
         <w:rPr>
           <w:rFonts w:eastAsiaTheme="minorEastAsia" w:cs="Times New Roman"/>
@@ -6163,7 +6242,7 @@
           <w:lang w:val="ru-RU"/>
         </w:rPr>
       </w:pPr>
-      <w:bookmarkStart w:id="5" w:name="_Toc500359593"/>
+      <w:bookmarkStart w:id="5" w:name="_Toc500364259"/>
       <w:r>
         <w:rPr>
           <w:lang w:val="ru-RU"/>
@@ -7000,7 +7079,7 @@
           <w:lang w:val="ru-RU" w:eastAsia="ru-RU" w:bidi="ar-SA"/>
         </w:rPr>
       </w:pPr>
-      <w:bookmarkStart w:id="6" w:name="_Toc500359594"/>
+      <w:bookmarkStart w:id="6" w:name="_Toc500364260"/>
       <w:r>
         <w:rPr>
           <w:rFonts w:eastAsiaTheme="minorEastAsia"/>
@@ -7145,7 +7224,7 @@
           <w:lang w:val="ru-RU"/>
         </w:rPr>
       </w:pPr>
-      <w:bookmarkStart w:id="7" w:name="_Toc500359595"/>
+      <w:bookmarkStart w:id="7" w:name="_Toc500364261"/>
       <w:r>
         <w:rPr>
           <w:rFonts w:eastAsiaTheme="minorEastAsia"/>
@@ -7306,7 +7385,7 @@
           <w:lang w:val="ru-RU"/>
         </w:rPr>
       </w:pPr>
-      <w:bookmarkStart w:id="8" w:name="_Toc500359596"/>
+      <w:bookmarkStart w:id="8" w:name="_Toc500364262"/>
       <w:r>
         <w:rPr>
           <w:rFonts w:eastAsiaTheme="minorEastAsia"/>
@@ -7911,7 +7990,7 @@
           <w:lang w:val="ru-RU"/>
         </w:rPr>
       </w:pPr>
-      <w:bookmarkStart w:id="9" w:name="_Toc500359597"/>
+      <w:bookmarkStart w:id="9" w:name="_Toc500364263"/>
       <w:r>
         <w:rPr>
           <w:rFonts w:eastAsiaTheme="minorEastAsia"/>
@@ -8149,7 +8228,15 @@
         <w:rPr>
           <w:rFonts w:eastAsiaTheme="minorEastAsia"/>
         </w:rPr>
-        <w:t>описание тренировочной выборки</w:t>
+        <w:t>оп</w:t>
+      </w:r>
+      <w:bookmarkStart w:id="10" w:name="_GoBack"/>
+      <w:bookmarkEnd w:id="10"/>
+      <w:r>
+        <w:rPr>
+          <w:rFonts w:eastAsiaTheme="minorEastAsia"/>
+        </w:rPr>
+        <w:t>исание тренировочной выборки</w:t>
       </w:r>
     </w:p>
     <w:p>
@@ -8224,6 +8311,24 @@
           <w:rFonts w:eastAsiaTheme="minorEastAsia"/>
         </w:rPr>
       </w:pPr>
+      <w:r>
+        <w:rPr>
+          <w:rFonts w:eastAsiaTheme="minorEastAsia"/>
+        </w:rPr>
+        <w:t>Resize.py – скрипт для изменения размеров изображений</w:t>
+      </w:r>
+    </w:p>
+    <w:p>
+      <w:pPr>
+        <w:pStyle w:val="NormalText"/>
+        <w:numPr>
+          <w:ilvl w:val="0"/>
+          <w:numId w:val="32"/>
+        </w:numPr>
+        <w:rPr>
+          <w:rFonts w:eastAsiaTheme="minorEastAsia"/>
+        </w:rPr>
+      </w:pPr>
       <w:proofErr w:type="spellStart"/>
       <w:r>
         <w:rPr>
@@ -8527,7 +8632,7 @@
           <w:lang w:val="ru-RU"/>
         </w:rPr>
       </w:pPr>
-      <w:bookmarkStart w:id="10" w:name="_Toc500359598"/>
+      <w:bookmarkStart w:id="11" w:name="_Toc500364264"/>
       <w:r>
         <w:rPr>
           <w:rFonts w:eastAsiaTheme="minorEastAsia"/>
@@ -8536,7 +8641,7 @@
         <w:lastRenderedPageBreak/>
         <w:t>Тестовые конфигурации сетей</w:t>
       </w:r>
-      <w:bookmarkEnd w:id="10"/>
+      <w:bookmarkEnd w:id="11"/>
     </w:p>
     <w:p>
       <w:pPr>
@@ -9047,7 +9152,6 @@
           <w:rFonts w:eastAsiaTheme="minorEastAsia"/>
         </w:rPr>
       </w:pPr>
-      <w:bookmarkStart w:id="11" w:name="_GoBack"/>
       <w:r>
         <w:rPr>
           <w:rFonts w:eastAsiaTheme="minorEastAsia"/>
@@ -9102,7 +9206,6 @@
           </wp:inline>
         </w:drawing>
       </w:r>
-      <w:bookmarkEnd w:id="11"/>
     </w:p>
     <w:p>
       <w:pPr>
@@ -10364,7 +10467,7 @@
         <w:lastRenderedPageBreak/>
         <w:t xml:space="preserve"> </w:t>
       </w:r>
-      <w:bookmarkStart w:id="12" w:name="_Toc500359599"/>
+      <w:bookmarkStart w:id="12" w:name="_Toc500364265"/>
       <w:r>
         <w:rPr>
           <w:rFonts w:eastAsiaTheme="minorEastAsia"/>
@@ -10982,13 +11085,13 @@
       <w:pPr>
         <w:pStyle w:val="NormalText"/>
         <w:rPr>
-          <w:i/>
-        </w:rPr>
-      </w:pPr>
-      <w:r>
-        <w:rPr>
           <w:szCs w:val="28"/>
         </w:rPr>
+      </w:pPr>
+      <w:r>
+        <w:rPr>
+          <w:szCs w:val="28"/>
+        </w:rPr>
         <w:t>На некоторых конфигурациях не достигалось нужной точности</w:t>
       </w:r>
       <w:r>
@@ -11017,6 +11120,163 @@
         </w:rPr>
         <w:t>.</w:t>
       </w:r>
+    </w:p>
+    <w:p>
+      <w:pPr>
+        <w:spacing w:before="0" w:after="0" w:line="240" w:lineRule="auto"/>
+        <w:rPr>
+          <w:rFonts w:ascii="Times New Roman" w:hAnsi="Times New Roman"/>
+          <w:sz w:val="24"/>
+          <w:szCs w:val="28"/>
+          <w:lang w:val="ru-RU" w:eastAsia="ru-RU" w:bidi="ar-SA"/>
+        </w:rPr>
+      </w:pPr>
+      <w:r>
+        <w:rPr>
+          <w:szCs w:val="28"/>
+          <w:lang w:val="ru-RU"/>
+        </w:rPr>
+        <w:br w:type="page"/>
+      </w:r>
+    </w:p>
+    <w:p>
+      <w:pPr>
+        <w:pStyle w:val="1"/>
+        <w:rPr>
+          <w:rFonts w:eastAsiaTheme="minorEastAsia"/>
+          <w:lang w:val="ru-RU"/>
+        </w:rPr>
+      </w:pPr>
+      <w:bookmarkStart w:id="13" w:name="_Toc500364266"/>
+      <w:r>
+        <w:rPr>
+          <w:rFonts w:eastAsiaTheme="minorEastAsia"/>
+          <w:lang w:val="ru-RU"/>
+        </w:rPr>
+        <w:lastRenderedPageBreak/>
+        <w:t>Итоги</w:t>
+      </w:r>
+      <w:bookmarkEnd w:id="13"/>
+    </w:p>
+    <w:p>
+      <w:pPr>
+        <w:pStyle w:val="NormalText"/>
+        <w:rPr>
+          <w:rFonts w:eastAsiaTheme="minorEastAsia"/>
+        </w:rPr>
+      </w:pPr>
+      <w:r>
+        <w:rPr>
+          <w:rFonts w:eastAsiaTheme="minorEastAsia"/>
+        </w:rPr>
+        <w:t>В рамках данной лабораторной работы были решены следующие задачи:</w:t>
+      </w:r>
+    </w:p>
+    <w:p>
+      <w:pPr>
+        <w:pStyle w:val="NormalText"/>
+        <w:numPr>
+          <w:ilvl w:val="0"/>
+          <w:numId w:val="20"/>
+        </w:numPr>
+      </w:pPr>
+      <w:r>
+        <w:t>Выб</w:t>
+      </w:r>
+      <w:r>
+        <w:t>рана библиотека глубокого обучения (</w:t>
+      </w:r>
+      <w:proofErr w:type="spellStart"/>
+      <w:r>
+        <w:t>Caffe</w:t>
+      </w:r>
+      <w:proofErr w:type="spellEnd"/>
+      <w:r>
+        <w:t xml:space="preserve">). Произведена её установка как на </w:t>
+      </w:r>
+      <w:proofErr w:type="gramStart"/>
+      <w:r>
+        <w:t>кластер</w:t>
+      </w:r>
+      <w:proofErr w:type="gramEnd"/>
+      <w:r>
+        <w:t xml:space="preserve"> так и на локальную машину. Подтверждена корректность установки. </w:t>
+      </w:r>
+      <w:r>
+        <w:t xml:space="preserve"> </w:t>
+      </w:r>
+    </w:p>
+    <w:p>
+      <w:pPr>
+        <w:pStyle w:val="NormalText"/>
+        <w:numPr>
+          <w:ilvl w:val="0"/>
+          <w:numId w:val="20"/>
+        </w:numPr>
+      </w:pPr>
+      <w:r>
+        <w:t>Выбрана практическая задача</w:t>
+      </w:r>
+      <w:r>
+        <w:t xml:space="preserve"> компьютерного зрения. </w:t>
+      </w:r>
+    </w:p>
+    <w:p>
+      <w:pPr>
+        <w:pStyle w:val="NormalText"/>
+        <w:numPr>
+          <w:ilvl w:val="0"/>
+          <w:numId w:val="20"/>
+        </w:numPr>
+      </w:pPr>
+      <w:r>
+        <w:t>Разработ</w:t>
+      </w:r>
+      <w:r>
+        <w:t>аны скрипты для подготовки данных</w:t>
+      </w:r>
+      <w:r>
+        <w:t>,</w:t>
+      </w:r>
+      <w:r>
+        <w:t xml:space="preserve"> тренировки и тестирования сетей. </w:t>
+      </w:r>
+    </w:p>
+    <w:p>
+      <w:pPr>
+        <w:pStyle w:val="NormalText"/>
+        <w:numPr>
+          <w:ilvl w:val="0"/>
+          <w:numId w:val="20"/>
+        </w:numPr>
+      </w:pPr>
+      <w:r>
+        <w:t>Разработ</w:t>
+      </w:r>
+      <w:r>
+        <w:t xml:space="preserve">аны различные архитектуры нейронных сетей. </w:t>
+      </w:r>
+    </w:p>
+    <w:p>
+      <w:pPr>
+        <w:pStyle w:val="NormalText"/>
+        <w:numPr>
+          <w:ilvl w:val="0"/>
+          <w:numId w:val="20"/>
+        </w:numPr>
+      </w:pPr>
+      <w:r>
+        <w:t>Произведено обучение и тестирование</w:t>
+      </w:r>
+      <w:r>
+        <w:t xml:space="preserve"> разработанных глубоких моделей. </w:t>
+      </w:r>
+    </w:p>
+    <w:p>
+      <w:pPr>
+        <w:pStyle w:val="NormalText"/>
+        <w:ind w:firstLine="0"/>
+      </w:pPr>
     </w:p>
     <w:sectPr>
       <w:footerReference w:type="even" r:id="rId18"/>
@@ -11133,7 +11393,7 @@
         <w:rStyle w:val="aa"/>
         <w:noProof/>
       </w:rPr>
-      <w:t>10</w:t>
+      <w:t>14</w:t>
     </w:r>
     <w:r>
       <w:rPr>
@@ -15041,6 +15301,9 @@
   </w:num>
   <w:num w:numId="36">
     <w:abstractNumId w:val="7"/>
+  </w:num>
+  <w:num w:numId="37">
+    <w:abstractNumId w:val="22"/>
   </w:num>
   <w:numIdMacAtCleanup w:val="10"/>
 </w:numbering>
@@ -17111,7 +17374,7 @@
 </file>
 
 <file path=customXml/itemProps1.xml><?xml version="1.0" encoding="utf-8"?>
-<ds:datastoreItem xmlns:ds="http://schemas.openxmlformats.org/officeDocument/2006/customXml" ds:itemID="{24AE8E88-A8BA-45F8-90AE-47BE3397A16D}">
+<ds:datastoreItem xmlns:ds="http://schemas.openxmlformats.org/officeDocument/2006/customXml" ds:itemID="{6EEE3ED0-0170-464B-8D00-936B75AD3195}">
   <ds:schemaRefs>
     <ds:schemaRef ds:uri="http://schemas.openxmlformats.org/officeDocument/2006/bibliography"/>
   </ds:schemaRefs>

</xml_diff>

<commit_message>
add config and img prop
</commit_message>
<xml_diff>
--- a/lab2/report/otchet_lab02.docx
+++ b/lab2/report/otchet_lab02.docx
@@ -475,6 +475,7 @@
         </w:rPr>
         <w:t xml:space="preserve">, </w:t>
       </w:r>
+      <w:proofErr w:type="spellStart"/>
       <w:r>
         <w:rPr>
           <w:rFonts w:ascii="Times New Roman" w:hAnsi="Times New Roman"/>
@@ -482,8 +483,9 @@
           <w:szCs w:val="28"/>
           <w:lang w:val="ru-RU"/>
         </w:rPr>
-        <w:t>Волокитин, Левин</w:t>
-      </w:r>
+        <w:t>Волокитин</w:t>
+      </w:r>
+      <w:proofErr w:type="spellEnd"/>
       <w:r>
         <w:rPr>
           <w:rFonts w:ascii="Times New Roman" w:hAnsi="Times New Roman"/>
@@ -491,6 +493,15 @@
           <w:szCs w:val="28"/>
           <w:lang w:val="ru-RU"/>
         </w:rPr>
+        <w:t>, Левин</w:t>
+      </w:r>
+      <w:r>
+        <w:rPr>
+          <w:rFonts w:ascii="Times New Roman" w:hAnsi="Times New Roman"/>
+          <w:sz w:val="28"/>
+          <w:szCs w:val="28"/>
+          <w:lang w:val="ru-RU"/>
+        </w:rPr>
         <w:t>,</w:t>
       </w:r>
     </w:p>
@@ -516,6 +527,7 @@
         </w:rPr>
         <w:tab/>
       </w:r>
+      <w:proofErr w:type="spellStart"/>
       <w:r>
         <w:rPr>
           <w:rFonts w:ascii="Times New Roman" w:hAnsi="Times New Roman"/>
@@ -523,7 +535,17 @@
           <w:szCs w:val="28"/>
           <w:lang w:val="ru-RU"/>
         </w:rPr>
-        <w:t xml:space="preserve">Новак </w:t>
+        <w:t>Новак</w:t>
+      </w:r>
+      <w:proofErr w:type="spellEnd"/>
+      <w:r>
+        <w:rPr>
+          <w:rFonts w:ascii="Times New Roman" w:hAnsi="Times New Roman"/>
+          <w:sz w:val="28"/>
+          <w:szCs w:val="28"/>
+          <w:lang w:val="ru-RU"/>
+        </w:rPr>
+        <w:t xml:space="preserve"> </w:t>
       </w:r>
     </w:p>
     <w:p>
@@ -1176,6 +1198,7 @@
         </w:rPr>
         <w:t xml:space="preserve">Для описания входа сети в библиотеке </w:t>
       </w:r>
+      <w:proofErr w:type="spellStart"/>
       <w:r>
         <w:rPr>
           <w:rFonts w:eastAsiaTheme="minorEastAsia"/>
@@ -1183,6 +1206,7 @@
         </w:rPr>
         <w:t>Caffe</w:t>
       </w:r>
+      <w:proofErr w:type="spellEnd"/>
       <w:r>
         <w:rPr>
           <w:rFonts w:eastAsiaTheme="minorEastAsia"/>
@@ -1195,6 +1219,7 @@
         </w:rPr>
         <w:t xml:space="preserve">используется слой </w:t>
       </w:r>
+      <w:proofErr w:type="spellStart"/>
       <w:r>
         <w:rPr>
           <w:rFonts w:eastAsiaTheme="minorEastAsia"/>
@@ -1202,6 +1227,7 @@
         </w:rPr>
         <w:t>ImageData</w:t>
       </w:r>
+      <w:proofErr w:type="spellEnd"/>
       <w:r>
         <w:rPr>
           <w:rFonts w:eastAsiaTheme="minorEastAsia"/>
@@ -1416,11 +1442,19 @@
           <w:rFonts w:eastAsiaTheme="minorEastAsia"/>
         </w:rPr>
       </w:pPr>
-      <w:r>
-        <w:rPr>
-          <w:rFonts w:eastAsiaTheme="minorEastAsia"/>
-        </w:rPr>
-        <w:t xml:space="preserve">transform_param – </w:t>
+      <w:proofErr w:type="spellStart"/>
+      <w:r>
+        <w:rPr>
+          <w:rFonts w:eastAsiaTheme="minorEastAsia"/>
+        </w:rPr>
+        <w:t>transform_param</w:t>
+      </w:r>
+      <w:proofErr w:type="spellEnd"/>
+      <w:r>
+        <w:rPr>
+          <w:rFonts w:eastAsiaTheme="minorEastAsia"/>
+        </w:rPr>
+        <w:t xml:space="preserve"> – </w:t>
       </w:r>
       <w:r>
         <w:rPr>
@@ -1486,6 +1520,7 @@
         </w:rPr>
         <w:t>.</w:t>
       </w:r>
+      <w:proofErr w:type="spellStart"/>
       <w:r>
         <w:rPr>
           <w:rFonts w:eastAsiaTheme="minorEastAsia"/>
@@ -1493,6 +1528,7 @@
         </w:rPr>
         <w:t>lst</w:t>
       </w:r>
+      <w:proofErr w:type="spellEnd"/>
       <w:r>
         <w:rPr>
           <w:rFonts w:eastAsiaTheme="minorEastAsia"/>
@@ -1651,7 +1687,14 @@
         <w:rPr>
           <w:rFonts w:eastAsiaTheme="minorEastAsia"/>
         </w:rPr>
-        <w:t xml:space="preserve">картинки уменьшенные до размера </w:t>
+        <w:t xml:space="preserve">картинки уменьшенные до </w:t>
+      </w:r>
+      <w:proofErr w:type="gramStart"/>
+      <w:r>
+        <w:rPr>
+          <w:rFonts w:eastAsiaTheme="minorEastAsia"/>
+        </w:rPr>
+        <w:t xml:space="preserve">размера </w:t>
       </w:r>
       <m:oMath>
         <m:r>
@@ -1682,7 +1725,15 @@
           <w:rFonts w:eastAsiaTheme="minorEastAsia"/>
           <w:szCs w:val="28"/>
         </w:rPr>
-        <w:t xml:space="preserve"> и нормализованные на </w:t>
+        <w:t xml:space="preserve"> и</w:t>
+      </w:r>
+      <w:proofErr w:type="gramEnd"/>
+      <w:r>
+        <w:rPr>
+          <w:rFonts w:eastAsiaTheme="minorEastAsia"/>
+          <w:szCs w:val="28"/>
+        </w:rPr>
+        <w:t xml:space="preserve"> нормализованные на </w:t>
       </w:r>
       <m:oMath>
         <m:r>
@@ -1750,13 +1801,23 @@
           <w:b/>
         </w:rPr>
       </w:pPr>
+      <w:proofErr w:type="spellStart"/>
       <w:r>
         <w:rPr>
           <w:rFonts w:eastAsiaTheme="minorEastAsia"/>
           <w:b/>
           <w:lang w:val="en-US"/>
         </w:rPr>
-        <w:t>SimpleFCN:</w:t>
+        <w:t>SimpleFCN</w:t>
+      </w:r>
+      <w:proofErr w:type="spellEnd"/>
+      <w:r>
+        <w:rPr>
+          <w:rFonts w:eastAsiaTheme="minorEastAsia"/>
+          <w:b/>
+          <w:lang w:val="en-US"/>
+        </w:rPr>
+        <w:t>:</w:t>
       </w:r>
     </w:p>
     <w:p>
@@ -1862,6 +1923,7 @@
           <w:b/>
         </w:rPr>
       </w:pPr>
+      <w:proofErr w:type="spellStart"/>
       <w:r>
         <w:rPr>
           <w:rFonts w:eastAsiaTheme="minorEastAsia"/>
@@ -1870,6 +1932,7 @@
         </w:rPr>
         <w:t>Elu+Tanh</w:t>
       </w:r>
+      <w:proofErr w:type="spellEnd"/>
     </w:p>
     <w:p>
       <w:pPr>
@@ -1965,6 +2028,7 @@
       <w:r>
         <w:rPr>
           <w:rFonts w:eastAsiaTheme="minorEastAsia"/>
+          <w:lang w:val="ru-RU"/>
         </w:rPr>
         <w:br w:type="page"/>
       </w:r>
@@ -1981,6 +2045,7 @@
           <w:b/>
         </w:rPr>
       </w:pPr>
+      <w:proofErr w:type="spellStart"/>
       <w:r>
         <w:rPr>
           <w:rFonts w:eastAsiaTheme="minorEastAsia"/>
@@ -1990,6 +2055,7 @@
         <w:lastRenderedPageBreak/>
         <w:t>Relu+Sigmoid</w:t>
       </w:r>
+      <w:proofErr w:type="spellEnd"/>
     </w:p>
     <w:p>
       <w:pPr>
@@ -2243,22 +2309,22 @@
     <w:tbl>
       <w:tblPr>
         <w:tblStyle w:val="ad"/>
-        <w:tblW w:w="8975" w:type="dxa"/>
+        <w:tblW w:w="9152" w:type="dxa"/>
         <w:tblInd w:w="720" w:type="dxa"/>
         <w:tblLook w:val="04A0" w:firstRow="1" w:lastRow="0" w:firstColumn="1" w:lastColumn="0" w:noHBand="0" w:noVBand="1"/>
       </w:tblPr>
       <w:tblGrid>
-        <w:gridCol w:w="2983"/>
-        <w:gridCol w:w="3001"/>
-        <w:gridCol w:w="2991"/>
+        <w:gridCol w:w="3042"/>
+        <w:gridCol w:w="3060"/>
+        <w:gridCol w:w="3050"/>
       </w:tblGrid>
       <w:tr>
         <w:trPr>
-          <w:trHeight w:val="423"/>
+          <w:trHeight w:val="286"/>
         </w:trPr>
         <w:tc>
           <w:tcPr>
-            <w:tcW w:w="2983" w:type="dxa"/>
+            <w:tcW w:w="3042" w:type="dxa"/>
           </w:tcPr>
           <w:p>
             <w:pPr>
@@ -2280,7 +2346,7 @@
         </w:tc>
         <w:tc>
           <w:tcPr>
-            <w:tcW w:w="3001" w:type="dxa"/>
+            <w:tcW w:w="3060" w:type="dxa"/>
           </w:tcPr>
           <w:p>
             <w:pPr>
@@ -2318,7 +2384,7 @@
         </w:tc>
         <w:tc>
           <w:tcPr>
-            <w:tcW w:w="2991" w:type="dxa"/>
+            <w:tcW w:w="3050" w:type="dxa"/>
           </w:tcPr>
           <w:p>
             <w:pPr>
@@ -2341,60 +2407,11 @@
       </w:tr>
       <w:tr>
         <w:trPr>
-          <w:trHeight w:val="439"/>
+          <w:trHeight w:val="296"/>
         </w:trPr>
         <w:tc>
           <w:tcPr>
-            <w:tcW w:w="2983" w:type="dxa"/>
-          </w:tcPr>
-          <w:p>
-            <w:pPr>
-              <w:pStyle w:val="NormalText"/>
-              <w:spacing w:before="240"/>
-              <w:ind w:firstLine="0"/>
-              <w:jc w:val="center"/>
-              <w:rPr>
-                <w:rFonts w:eastAsiaTheme="minorEastAsia"/>
-                <w:b/>
-                <w:lang w:val="en-US"/>
-              </w:rPr>
-            </w:pPr>
-            <w:r>
-              <w:rPr>
-                <w:rFonts w:eastAsiaTheme="minorEastAsia"/>
-                <w:b/>
-                <w:lang w:val="en-US"/>
-              </w:rPr>
-              <w:t>SimpleFCN</w:t>
-            </w:r>
-            <w:r>
-              <w:rPr>
-                <w:rFonts w:eastAsiaTheme="minorEastAsia"/>
-                <w:b/>
-                <w:lang w:val="en-US"/>
-              </w:rPr>
-              <w:t>+sigm</w:t>
-            </w:r>
-            <w:r>
-              <w:rPr>
-                <w:rFonts w:eastAsiaTheme="minorEastAsia"/>
-                <w:b/>
-              </w:rPr>
-              <w:t xml:space="preserve"> </w:t>
-            </w:r>
-            <w:r>
-              <w:rPr>
-                <w:rFonts w:eastAsiaTheme="minorEastAsia"/>
-                <w:b/>
-                <w:lang w:val="en-US"/>
-              </w:rPr>
-              <w:t>(10000)</w:t>
-            </w:r>
-          </w:p>
-        </w:tc>
-        <w:tc>
-          <w:tcPr>
-            <w:tcW w:w="3001" w:type="dxa"/>
+            <w:tcW w:w="3042" w:type="dxa"/>
           </w:tcPr>
           <w:p>
             <w:pPr>
@@ -2402,6 +2419,99 @@
               <w:ind w:firstLine="0"/>
               <w:jc w:val="center"/>
               <w:rPr>
+                <w:rFonts w:eastAsiaTheme="minorEastAsia"/>
+                <w:b/>
+                <w:lang w:val="en-US"/>
+              </w:rPr>
+            </w:pPr>
+            <w:proofErr w:type="spellStart"/>
+            <w:r>
+              <w:rPr>
+                <w:rFonts w:eastAsiaTheme="minorEastAsia"/>
+                <w:b/>
+                <w:lang w:val="en-US"/>
+              </w:rPr>
+              <w:t>SimpleFCN</w:t>
+            </w:r>
+            <w:r>
+              <w:rPr>
+                <w:rFonts w:eastAsiaTheme="minorEastAsia"/>
+                <w:b/>
+                <w:lang w:val="en-US"/>
+              </w:rPr>
+              <w:t>+sigm</w:t>
+            </w:r>
+            <w:proofErr w:type="spellEnd"/>
+            <w:r>
+              <w:rPr>
+                <w:rFonts w:eastAsiaTheme="minorEastAsia"/>
+                <w:b/>
+              </w:rPr>
+              <w:t xml:space="preserve"> </w:t>
+            </w:r>
+            <w:r>
+              <w:rPr>
+                <w:rFonts w:eastAsiaTheme="minorEastAsia"/>
+                <w:b/>
+                <w:lang w:val="en-US"/>
+              </w:rPr>
+              <w:t>(10000)</w:t>
+            </w:r>
+          </w:p>
+          <w:p>
+            <w:pPr>
+              <w:pStyle w:val="NormalText"/>
+              <w:ind w:firstLine="0"/>
+              <w:jc w:val="center"/>
+              <w:rPr>
+                <w:rFonts w:eastAsiaTheme="minorEastAsia"/>
+                <w:b/>
+                <w:lang w:val="en-US"/>
+              </w:rPr>
+            </w:pPr>
+            <w:r>
+              <w:rPr>
+                <w:rFonts w:ascii="Segoe UI" w:hAnsi="Segoe UI" w:cs="Segoe UI"/>
+                <w:color w:val="24292E"/>
+              </w:rPr>
+              <w:t>(</w:t>
+            </w:r>
+            <w:proofErr w:type="spellStart"/>
+            <w:r>
+              <w:rPr>
+                <w:rFonts w:ascii="Segoe UI" w:hAnsi="Segoe UI" w:cs="Segoe UI"/>
+                <w:color w:val="24292E"/>
+              </w:rPr>
+              <w:t>GeForce</w:t>
+            </w:r>
+            <w:proofErr w:type="spellEnd"/>
+            <w:r>
+              <w:rPr>
+                <w:rFonts w:ascii="Segoe UI" w:hAnsi="Segoe UI" w:cs="Segoe UI"/>
+                <w:color w:val="24292E"/>
+              </w:rPr>
+              <w:t xml:space="preserve"> GTX 1080</w:t>
+            </w:r>
+            <w:r>
+              <w:rPr>
+                <w:rFonts w:ascii="Segoe UI" w:hAnsi="Segoe UI" w:cs="Segoe UI"/>
+                <w:color w:val="24292E"/>
+                <w:lang w:val="en-US"/>
+              </w:rPr>
+              <w:t>)</w:t>
+            </w:r>
+          </w:p>
+        </w:tc>
+        <w:tc>
+          <w:tcPr>
+            <w:tcW w:w="3060" w:type="dxa"/>
+          </w:tcPr>
+          <w:p>
+            <w:pPr>
+              <w:pStyle w:val="NormalText"/>
+              <w:ind w:firstLine="0"/>
+              <w:jc w:val="center"/>
+              <w:rPr>
                 <w:b/>
               </w:rPr>
             </w:pPr>
@@ -2415,12 +2525,11 @@
         </w:tc>
         <w:tc>
           <w:tcPr>
-            <w:tcW w:w="2991" w:type="dxa"/>
+            <w:tcW w:w="3050" w:type="dxa"/>
           </w:tcPr>
           <w:p>
             <w:pPr>
               <w:pStyle w:val="NormalText"/>
-              <w:spacing w:before="240"/>
               <w:ind w:firstLine="0"/>
               <w:jc w:val="center"/>
               <w:rPr>
@@ -2438,16 +2547,15 @@
       </w:tr>
       <w:tr>
         <w:trPr>
-          <w:trHeight w:val="439"/>
+          <w:trHeight w:val="296"/>
         </w:trPr>
         <w:tc>
           <w:tcPr>
-            <w:tcW w:w="2983" w:type="dxa"/>
+            <w:tcW w:w="3042" w:type="dxa"/>
           </w:tcPr>
           <w:p>
             <w:pPr>
               <w:pStyle w:val="NormalText"/>
-              <w:spacing w:before="240"/>
               <w:ind w:firstLine="0"/>
               <w:jc w:val="center"/>
               <w:rPr>
@@ -2456,6 +2564,7 @@
                 <w:lang w:val="en-US"/>
               </w:rPr>
             </w:pPr>
+            <w:proofErr w:type="spellStart"/>
             <w:r>
               <w:rPr>
                 <w:rFonts w:eastAsiaTheme="minorEastAsia"/>
@@ -2472,6 +2581,7 @@
               </w:rPr>
               <w:t>+tanh</w:t>
             </w:r>
+            <w:proofErr w:type="spellEnd"/>
             <w:r>
               <w:rPr>
                 <w:rFonts w:eastAsiaTheme="minorEastAsia"/>
@@ -2486,17 +2596,71 @@
                 <w:lang w:val="en-US"/>
               </w:rPr>
               <w:t>(2000)</w:t>
+            </w:r>
+          </w:p>
+          <w:p>
+            <w:pPr>
+              <w:spacing w:before="0" w:after="100" w:afterAutospacing="1" w:line="240" w:lineRule="auto"/>
+              <w:ind w:left="720"/>
+              <w:rPr>
+                <w:rFonts w:ascii="Segoe UI" w:hAnsi="Segoe UI" w:cs="Segoe UI"/>
+                <w:color w:val="24292E"/>
+                <w:sz w:val="24"/>
+                <w:szCs w:val="24"/>
+                <w:lang w:eastAsia="ru-RU" w:bidi="ar-SA"/>
+              </w:rPr>
+            </w:pPr>
+            <w:r>
+              <w:rPr>
+                <w:rFonts w:ascii="Segoe UI" w:hAnsi="Segoe UI" w:cs="Segoe UI"/>
+                <w:color w:val="24292E"/>
+                <w:sz w:val="24"/>
+                <w:szCs w:val="24"/>
+                <w:lang w:eastAsia="ru-RU" w:bidi="ar-SA"/>
+              </w:rPr>
+              <w:t>(</w:t>
+            </w:r>
+            <w:proofErr w:type="spellStart"/>
+            <w:r>
+              <w:rPr>
+                <w:rFonts w:ascii="Segoe UI" w:hAnsi="Segoe UI" w:cs="Segoe UI"/>
+                <w:color w:val="24292E"/>
+                <w:sz w:val="24"/>
+                <w:szCs w:val="24"/>
+                <w:lang w:val="ru-RU" w:eastAsia="ru-RU" w:bidi="ar-SA"/>
+              </w:rPr>
+              <w:t>Tesla</w:t>
+            </w:r>
+            <w:proofErr w:type="spellEnd"/>
+            <w:r>
+              <w:rPr>
+                <w:rFonts w:ascii="Segoe UI" w:hAnsi="Segoe UI" w:cs="Segoe UI"/>
+                <w:color w:val="24292E"/>
+                <w:sz w:val="24"/>
+                <w:szCs w:val="24"/>
+                <w:lang w:val="ru-RU" w:eastAsia="ru-RU" w:bidi="ar-SA"/>
+              </w:rPr>
+              <w:t xml:space="preserve"> K20X</w:t>
+            </w:r>
+            <w:r>
+              <w:rPr>
+                <w:rFonts w:ascii="Segoe UI" w:hAnsi="Segoe UI" w:cs="Segoe UI"/>
+                <w:color w:val="24292E"/>
+                <w:sz w:val="24"/>
+                <w:szCs w:val="24"/>
+                <w:lang w:eastAsia="ru-RU" w:bidi="ar-SA"/>
+              </w:rPr>
+              <w:t>)</w:t>
             </w:r>
           </w:p>
         </w:tc>
         <w:tc>
           <w:tcPr>
-            <w:tcW w:w="3001" w:type="dxa"/>
+            <w:tcW w:w="3060" w:type="dxa"/>
           </w:tcPr>
           <w:p>
             <w:pPr>
               <w:pStyle w:val="NormalText"/>
-              <w:spacing w:before="240"/>
               <w:ind w:firstLine="0"/>
               <w:jc w:val="center"/>
               <w:rPr>
@@ -2515,12 +2679,11 @@
         </w:tc>
         <w:tc>
           <w:tcPr>
-            <w:tcW w:w="2991" w:type="dxa"/>
+            <w:tcW w:w="3050" w:type="dxa"/>
           </w:tcPr>
           <w:p>
             <w:pPr>
               <w:pStyle w:val="NormalText"/>
-              <w:spacing w:before="240"/>
               <w:ind w:firstLine="0"/>
               <w:jc w:val="center"/>
               <w:rPr>
@@ -2538,16 +2701,15 @@
       </w:tr>
       <w:tr>
         <w:trPr>
-          <w:trHeight w:val="423"/>
+          <w:trHeight w:val="286"/>
         </w:trPr>
         <w:tc>
           <w:tcPr>
-            <w:tcW w:w="2983" w:type="dxa"/>
+            <w:tcW w:w="3042" w:type="dxa"/>
           </w:tcPr>
           <w:p>
             <w:pPr>
               <w:pStyle w:val="NormalText"/>
-              <w:spacing w:before="240"/>
               <w:ind w:firstLine="0"/>
               <w:jc w:val="center"/>
               <w:rPr>
@@ -2555,6 +2717,7 @@
                 <w:lang w:val="en-US"/>
               </w:rPr>
             </w:pPr>
+            <w:proofErr w:type="spellStart"/>
             <w:r>
               <w:rPr>
                 <w:b/>
@@ -2562,6 +2725,7 @@
               </w:rPr>
               <w:t>Elu+tanh</w:t>
             </w:r>
+            <w:proofErr w:type="spellEnd"/>
             <w:r>
               <w:rPr>
                 <w:b/>
@@ -2574,17 +2738,58 @@
                 <w:lang w:val="en-US"/>
               </w:rPr>
               <w:t>(10000)</w:t>
+            </w:r>
+          </w:p>
+          <w:p>
+            <w:pPr>
+              <w:pStyle w:val="NormalText"/>
+              <w:ind w:firstLine="0"/>
+              <w:jc w:val="center"/>
+              <w:rPr>
+                <w:b/>
+                <w:lang w:val="en-US"/>
+              </w:rPr>
+            </w:pPr>
+            <w:r>
+              <w:rPr>
+                <w:rFonts w:ascii="Segoe UI" w:hAnsi="Segoe UI" w:cs="Segoe UI"/>
+                <w:color w:val="24292E"/>
+              </w:rPr>
+              <w:t>(</w:t>
+            </w:r>
+            <w:proofErr w:type="spellStart"/>
+            <w:r>
+              <w:rPr>
+                <w:rFonts w:ascii="Segoe UI" w:hAnsi="Segoe UI" w:cs="Segoe UI"/>
+                <w:color w:val="24292E"/>
+              </w:rPr>
+              <w:t>GeForce</w:t>
+            </w:r>
+            <w:proofErr w:type="spellEnd"/>
+            <w:r>
+              <w:rPr>
+                <w:rFonts w:ascii="Segoe UI" w:hAnsi="Segoe UI" w:cs="Segoe UI"/>
+                <w:color w:val="24292E"/>
+              </w:rPr>
+              <w:t xml:space="preserve"> GTX 1080</w:t>
+            </w:r>
+            <w:r>
+              <w:rPr>
+                <w:rFonts w:ascii="Segoe UI" w:hAnsi="Segoe UI" w:cs="Segoe UI"/>
+                <w:color w:val="24292E"/>
+                <w:lang w:val="en-US"/>
+              </w:rPr>
+              <w:t>)</w:t>
             </w:r>
           </w:p>
         </w:tc>
         <w:tc>
           <w:tcPr>
-            <w:tcW w:w="3001" w:type="dxa"/>
+            <w:tcW w:w="3060" w:type="dxa"/>
           </w:tcPr>
           <w:p>
             <w:pPr>
               <w:pStyle w:val="NormalText"/>
-              <w:spacing w:before="240"/>
               <w:ind w:firstLine="0"/>
               <w:jc w:val="center"/>
               <w:rPr>
@@ -2603,12 +2808,11 @@
         </w:tc>
         <w:tc>
           <w:tcPr>
-            <w:tcW w:w="2991" w:type="dxa"/>
+            <w:tcW w:w="3050" w:type="dxa"/>
           </w:tcPr>
           <w:p>
             <w:pPr>
               <w:pStyle w:val="NormalText"/>
-              <w:spacing w:before="240"/>
               <w:ind w:firstLine="0"/>
               <w:jc w:val="center"/>
               <w:rPr>
@@ -2628,16 +2832,15 @@
       </w:tr>
       <w:tr>
         <w:trPr>
-          <w:trHeight w:val="423"/>
+          <w:trHeight w:val="286"/>
         </w:trPr>
         <w:tc>
           <w:tcPr>
-            <w:tcW w:w="2983" w:type="dxa"/>
+            <w:tcW w:w="3042" w:type="dxa"/>
           </w:tcPr>
           <w:p>
             <w:pPr>
               <w:pStyle w:val="NormalText"/>
-              <w:spacing w:before="240"/>
               <w:ind w:firstLine="0"/>
               <w:jc w:val="center"/>
               <w:rPr>
@@ -2664,17 +2867,57 @@
                 <w:lang w:val="en-US"/>
               </w:rPr>
               <w:t>(2000)</w:t>
+            </w:r>
+          </w:p>
+          <w:p>
+            <w:pPr>
+              <w:pStyle w:val="NormalText"/>
+              <w:ind w:firstLine="0"/>
+              <w:jc w:val="center"/>
+              <w:rPr>
+                <w:b/>
+                <w:lang w:val="en-US"/>
+              </w:rPr>
+            </w:pPr>
+            <w:r>
+              <w:rPr>
+                <w:rFonts w:ascii="Segoe UI" w:hAnsi="Segoe UI" w:cs="Segoe UI"/>
+                <w:color w:val="24292E"/>
+              </w:rPr>
+              <w:t>(</w:t>
+            </w:r>
+            <w:proofErr w:type="spellStart"/>
+            <w:r>
+              <w:rPr>
+                <w:rFonts w:ascii="Segoe UI" w:hAnsi="Segoe UI" w:cs="Segoe UI"/>
+                <w:color w:val="24292E"/>
+              </w:rPr>
+              <w:t>Tesla</w:t>
+            </w:r>
+            <w:proofErr w:type="spellEnd"/>
+            <w:r>
+              <w:rPr>
+                <w:rFonts w:ascii="Segoe UI" w:hAnsi="Segoe UI" w:cs="Segoe UI"/>
+                <w:color w:val="24292E"/>
+              </w:rPr>
+              <w:t xml:space="preserve"> K20X</w:t>
+            </w:r>
+            <w:r>
+              <w:rPr>
+                <w:rFonts w:ascii="Segoe UI" w:hAnsi="Segoe UI" w:cs="Segoe UI"/>
+                <w:color w:val="24292E"/>
+              </w:rPr>
+              <w:t>)</w:t>
             </w:r>
           </w:p>
         </w:tc>
         <w:tc>
           <w:tcPr>
-            <w:tcW w:w="3001" w:type="dxa"/>
+            <w:tcW w:w="3060" w:type="dxa"/>
           </w:tcPr>
           <w:p>
             <w:pPr>
               <w:pStyle w:val="NormalText"/>
-              <w:spacing w:before="240"/>
               <w:ind w:firstLine="0"/>
               <w:jc w:val="center"/>
               <w:rPr>
@@ -2682,6 +2925,8 @@
                 <w:lang w:val="en-US"/>
               </w:rPr>
             </w:pPr>
+            <w:bookmarkStart w:id="4" w:name="_GoBack"/>
+            <w:bookmarkEnd w:id="4"/>
             <w:r>
               <w:rPr>
                 <w:b/>
@@ -2693,12 +2938,11 @@
         </w:tc>
         <w:tc>
           <w:tcPr>
-            <w:tcW w:w="2991" w:type="dxa"/>
+            <w:tcW w:w="3050" w:type="dxa"/>
           </w:tcPr>
           <w:p>
             <w:pPr>
               <w:pStyle w:val="NormalText"/>
-              <w:spacing w:before="240"/>
               <w:ind w:firstLine="0"/>
               <w:jc w:val="center"/>
               <w:rPr>
@@ -2718,16 +2962,15 @@
       </w:tr>
       <w:tr>
         <w:trPr>
-          <w:trHeight w:val="423"/>
+          <w:trHeight w:val="779"/>
         </w:trPr>
         <w:tc>
           <w:tcPr>
-            <w:tcW w:w="2983" w:type="dxa"/>
+            <w:tcW w:w="3042" w:type="dxa"/>
           </w:tcPr>
           <w:p>
             <w:pPr>
               <w:pStyle w:val="NormalText"/>
-              <w:spacing w:before="240"/>
               <w:ind w:firstLine="0"/>
               <w:jc w:val="center"/>
               <w:rPr>
@@ -2735,6 +2978,7 @@
                 <w:lang w:val="en-US"/>
               </w:rPr>
             </w:pPr>
+            <w:proofErr w:type="spellStart"/>
             <w:r>
               <w:rPr>
                 <w:b/>
@@ -2742,6 +2986,7 @@
               </w:rPr>
               <w:t>Relu+Sigmoid</w:t>
             </w:r>
+            <w:proofErr w:type="spellEnd"/>
             <w:r>
               <w:rPr>
                 <w:b/>
@@ -2754,17 +2999,71 @@
                 <w:lang w:val="en-US"/>
               </w:rPr>
               <w:t>(2000)</w:t>
+            </w:r>
+          </w:p>
+          <w:p>
+            <w:pPr>
+              <w:spacing w:before="0" w:after="100" w:afterAutospacing="1" w:line="240" w:lineRule="auto"/>
+              <w:jc w:val="center"/>
+              <w:rPr>
+                <w:rFonts w:ascii="Segoe UI" w:hAnsi="Segoe UI" w:cs="Segoe UI"/>
+                <w:color w:val="24292E"/>
+                <w:sz w:val="24"/>
+                <w:szCs w:val="24"/>
+                <w:lang w:eastAsia="ru-RU" w:bidi="ar-SA"/>
+              </w:rPr>
+            </w:pPr>
+            <w:r>
+              <w:rPr>
+                <w:rFonts w:ascii="Segoe UI" w:hAnsi="Segoe UI" w:cs="Segoe UI"/>
+                <w:color w:val="24292E"/>
+                <w:sz w:val="24"/>
+                <w:szCs w:val="24"/>
+                <w:lang w:eastAsia="ru-RU" w:bidi="ar-SA"/>
+              </w:rPr>
+              <w:t>(</w:t>
+            </w:r>
+            <w:proofErr w:type="spellStart"/>
+            <w:r>
+              <w:rPr>
+                <w:rFonts w:ascii="Segoe UI" w:hAnsi="Segoe UI" w:cs="Segoe UI"/>
+                <w:color w:val="24292E"/>
+                <w:sz w:val="24"/>
+                <w:szCs w:val="24"/>
+                <w:lang w:val="ru-RU" w:eastAsia="ru-RU" w:bidi="ar-SA"/>
+              </w:rPr>
+              <w:t>GeForce</w:t>
+            </w:r>
+            <w:proofErr w:type="spellEnd"/>
+            <w:r>
+              <w:rPr>
+                <w:rFonts w:ascii="Segoe UI" w:hAnsi="Segoe UI" w:cs="Segoe UI"/>
+                <w:color w:val="24292E"/>
+                <w:sz w:val="24"/>
+                <w:szCs w:val="24"/>
+                <w:lang w:val="ru-RU" w:eastAsia="ru-RU" w:bidi="ar-SA"/>
+              </w:rPr>
+              <w:t xml:space="preserve"> GTX 1080</w:t>
+            </w:r>
+            <w:r>
+              <w:rPr>
+                <w:rFonts w:ascii="Segoe UI" w:hAnsi="Segoe UI" w:cs="Segoe UI"/>
+                <w:color w:val="24292E"/>
+                <w:sz w:val="24"/>
+                <w:szCs w:val="24"/>
+                <w:lang w:eastAsia="ru-RU" w:bidi="ar-SA"/>
+              </w:rPr>
+              <w:t>)</w:t>
             </w:r>
           </w:p>
         </w:tc>
         <w:tc>
           <w:tcPr>
-            <w:tcW w:w="3001" w:type="dxa"/>
+            <w:tcW w:w="3060" w:type="dxa"/>
           </w:tcPr>
           <w:p>
             <w:pPr>
               <w:pStyle w:val="NormalText"/>
-              <w:spacing w:before="240"/>
               <w:ind w:firstLine="0"/>
               <w:jc w:val="center"/>
               <w:rPr>
@@ -2783,12 +3082,11 @@
         </w:tc>
         <w:tc>
           <w:tcPr>
-            <w:tcW w:w="2991" w:type="dxa"/>
+            <w:tcW w:w="3050" w:type="dxa"/>
           </w:tcPr>
           <w:p>
             <w:pPr>
               <w:pStyle w:val="NormalText"/>
-              <w:spacing w:before="240"/>
               <w:ind w:firstLine="0"/>
               <w:jc w:val="center"/>
               <w:rPr>
@@ -2797,7 +3095,6 @@
             </w:pPr>
             <w:r>
               <w:rPr>
-                <w:rFonts w:ascii="Consolas" w:hAnsi="Consolas" w:cs="Consolas"/>
                 <w:b/>
                 <w:sz w:val="22"/>
                 <w:szCs w:val="22"/>
@@ -2824,8 +3121,6 @@
           <w:lang w:val="ru-RU" w:eastAsia="ru-RU" w:bidi="ar-SA"/>
         </w:rPr>
       </w:pPr>
-      <w:bookmarkStart w:id="4" w:name="_GoBack"/>
-      <w:bookmarkEnd w:id="4"/>
       <w:r>
         <w:rPr>
           <w:szCs w:val="28"/>
@@ -2879,7 +3174,23 @@
         <w:t>Выб</w:t>
       </w:r>
       <w:r>
-        <w:t xml:space="preserve">рана библиотека глубокого обучения (Caffe). Произведена её установка как на кластер так и на локальную машину. Подтверждена корректность установки. </w:t>
+        <w:t>рана библиотека глубокого обучения (</w:t>
+      </w:r>
+      <w:proofErr w:type="spellStart"/>
+      <w:r>
+        <w:t>Caffe</w:t>
+      </w:r>
+      <w:proofErr w:type="spellEnd"/>
+      <w:r>
+        <w:t xml:space="preserve">). Произведена её установка как на </w:t>
+      </w:r>
+      <w:proofErr w:type="gramStart"/>
+      <w:r>
+        <w:t>кластер</w:t>
+      </w:r>
+      <w:proofErr w:type="gramEnd"/>
+      <w:r>
+        <w:t xml:space="preserve"> так и на локальную машину. Подтверждена корректность установки. </w:t>
       </w:r>
       <w:r>
         <w:t xml:space="preserve"> </w:t>
@@ -4594,6 +4905,155 @@
     </w:lvl>
   </w:abstractNum>
   <w:abstractNum w:abstractNumId="14">
+    <w:nsid w:val="2F5764E9"/>
+    <w:multiLevelType w:val="multilevel"/>
+    <w:tmpl w:val="0400C84E"/>
+    <w:lvl w:ilvl="0">
+      <w:start w:val="1"/>
+      <w:numFmt w:val="bullet"/>
+      <w:lvlText w:val=""/>
+      <w:lvlJc w:val="left"/>
+      <w:pPr>
+        <w:tabs>
+          <w:tab w:val="num" w:pos="720"/>
+        </w:tabs>
+        <w:ind w:left="720" w:hanging="360"/>
+      </w:pPr>
+      <w:rPr>
+        <w:rFonts w:ascii="Symbol" w:hAnsi="Symbol" w:hint="default"/>
+        <w:sz w:val="20"/>
+      </w:rPr>
+    </w:lvl>
+    <w:lvl w:ilvl="1" w:tentative="1">
+      <w:start w:val="1"/>
+      <w:numFmt w:val="bullet"/>
+      <w:lvlText w:val="o"/>
+      <w:lvlJc w:val="left"/>
+      <w:pPr>
+        <w:tabs>
+          <w:tab w:val="num" w:pos="1440"/>
+        </w:tabs>
+        <w:ind w:left="1440" w:hanging="360"/>
+      </w:pPr>
+      <w:rPr>
+        <w:rFonts w:ascii="Courier New" w:hAnsi="Courier New" w:hint="default"/>
+        <w:sz w:val="20"/>
+      </w:rPr>
+    </w:lvl>
+    <w:lvl w:ilvl="2" w:tentative="1">
+      <w:start w:val="1"/>
+      <w:numFmt w:val="bullet"/>
+      <w:lvlText w:val=""/>
+      <w:lvlJc w:val="left"/>
+      <w:pPr>
+        <w:tabs>
+          <w:tab w:val="num" w:pos="2160"/>
+        </w:tabs>
+        <w:ind w:left="2160" w:hanging="360"/>
+      </w:pPr>
+      <w:rPr>
+        <w:rFonts w:ascii="Wingdings" w:hAnsi="Wingdings" w:hint="default"/>
+        <w:sz w:val="20"/>
+      </w:rPr>
+    </w:lvl>
+    <w:lvl w:ilvl="3" w:tentative="1">
+      <w:start w:val="1"/>
+      <w:numFmt w:val="bullet"/>
+      <w:lvlText w:val=""/>
+      <w:lvlJc w:val="left"/>
+      <w:pPr>
+        <w:tabs>
+          <w:tab w:val="num" w:pos="2880"/>
+        </w:tabs>
+        <w:ind w:left="2880" w:hanging="360"/>
+      </w:pPr>
+      <w:rPr>
+        <w:rFonts w:ascii="Wingdings" w:hAnsi="Wingdings" w:hint="default"/>
+        <w:sz w:val="20"/>
+      </w:rPr>
+    </w:lvl>
+    <w:lvl w:ilvl="4" w:tentative="1">
+      <w:start w:val="1"/>
+      <w:numFmt w:val="bullet"/>
+      <w:lvlText w:val=""/>
+      <w:lvlJc w:val="left"/>
+      <w:pPr>
+        <w:tabs>
+          <w:tab w:val="num" w:pos="3600"/>
+        </w:tabs>
+        <w:ind w:left="3600" w:hanging="360"/>
+      </w:pPr>
+      <w:rPr>
+        <w:rFonts w:ascii="Wingdings" w:hAnsi="Wingdings" w:hint="default"/>
+        <w:sz w:val="20"/>
+      </w:rPr>
+    </w:lvl>
+    <w:lvl w:ilvl="5" w:tentative="1">
+      <w:start w:val="1"/>
+      <w:numFmt w:val="bullet"/>
+      <w:lvlText w:val=""/>
+      <w:lvlJc w:val="left"/>
+      <w:pPr>
+        <w:tabs>
+          <w:tab w:val="num" w:pos="4320"/>
+        </w:tabs>
+        <w:ind w:left="4320" w:hanging="360"/>
+      </w:pPr>
+      <w:rPr>
+        <w:rFonts w:ascii="Wingdings" w:hAnsi="Wingdings" w:hint="default"/>
+        <w:sz w:val="20"/>
+      </w:rPr>
+    </w:lvl>
+    <w:lvl w:ilvl="6" w:tentative="1">
+      <w:start w:val="1"/>
+      <w:numFmt w:val="bullet"/>
+      <w:lvlText w:val=""/>
+      <w:lvlJc w:val="left"/>
+      <w:pPr>
+        <w:tabs>
+          <w:tab w:val="num" w:pos="5040"/>
+        </w:tabs>
+        <w:ind w:left="5040" w:hanging="360"/>
+      </w:pPr>
+      <w:rPr>
+        <w:rFonts w:ascii="Wingdings" w:hAnsi="Wingdings" w:hint="default"/>
+        <w:sz w:val="20"/>
+      </w:rPr>
+    </w:lvl>
+    <w:lvl w:ilvl="7" w:tentative="1">
+      <w:start w:val="1"/>
+      <w:numFmt w:val="bullet"/>
+      <w:lvlText w:val=""/>
+      <w:lvlJc w:val="left"/>
+      <w:pPr>
+        <w:tabs>
+          <w:tab w:val="num" w:pos="5760"/>
+        </w:tabs>
+        <w:ind w:left="5760" w:hanging="360"/>
+      </w:pPr>
+      <w:rPr>
+        <w:rFonts w:ascii="Wingdings" w:hAnsi="Wingdings" w:hint="default"/>
+        <w:sz w:val="20"/>
+      </w:rPr>
+    </w:lvl>
+    <w:lvl w:ilvl="8" w:tentative="1">
+      <w:start w:val="1"/>
+      <w:numFmt w:val="bullet"/>
+      <w:lvlText w:val=""/>
+      <w:lvlJc w:val="left"/>
+      <w:pPr>
+        <w:tabs>
+          <w:tab w:val="num" w:pos="6480"/>
+        </w:tabs>
+        <w:ind w:left="6480" w:hanging="360"/>
+      </w:pPr>
+      <w:rPr>
+        <w:rFonts w:ascii="Wingdings" w:hAnsi="Wingdings" w:hint="default"/>
+        <w:sz w:val="20"/>
+      </w:rPr>
+    </w:lvl>
+  </w:abstractNum>
+  <w:abstractNum w:abstractNumId="15">
     <w:nsid w:val="2F5C1419"/>
     <w:multiLevelType w:val="hybridMultilevel"/>
     <w:tmpl w:val="855200E6"/>
@@ -4706,7 +5166,7 @@
       </w:rPr>
     </w:lvl>
   </w:abstractNum>
-  <w:abstractNum w:abstractNumId="15">
+  <w:abstractNum w:abstractNumId="16">
     <w:nsid w:val="317625C9"/>
     <w:multiLevelType w:val="hybridMultilevel"/>
     <w:tmpl w:val="39DC0EC6"/>
@@ -4799,7 +5259,7 @@
       </w:pPr>
     </w:lvl>
   </w:abstractNum>
-  <w:abstractNum w:abstractNumId="16">
+  <w:abstractNum w:abstractNumId="17">
     <w:nsid w:val="318F09DB"/>
     <w:multiLevelType w:val="hybridMultilevel"/>
     <w:tmpl w:val="6B9CD2B0"/>
@@ -4912,7 +5372,7 @@
       </w:rPr>
     </w:lvl>
   </w:abstractNum>
-  <w:abstractNum w:abstractNumId="17">
+  <w:abstractNum w:abstractNumId="18">
     <w:nsid w:val="31F11B44"/>
     <w:multiLevelType w:val="hybridMultilevel"/>
     <w:tmpl w:val="64D2499E"/>
@@ -5025,7 +5485,7 @@
       </w:rPr>
     </w:lvl>
   </w:abstractNum>
-  <w:abstractNum w:abstractNumId="18">
+  <w:abstractNum w:abstractNumId="19">
     <w:nsid w:val="32495BEE"/>
     <w:multiLevelType w:val="hybridMultilevel"/>
     <w:tmpl w:val="F828BA9C"/>
@@ -5138,7 +5598,7 @@
       </w:rPr>
     </w:lvl>
   </w:abstractNum>
-  <w:abstractNum w:abstractNumId="19">
+  <w:abstractNum w:abstractNumId="20">
     <w:nsid w:val="3CF379E4"/>
     <w:multiLevelType w:val="multilevel"/>
     <w:tmpl w:val="43AC9636"/>
@@ -5255,7 +5715,7 @@
       </w:pPr>
     </w:lvl>
   </w:abstractNum>
-  <w:abstractNum w:abstractNumId="20">
+  <w:abstractNum w:abstractNumId="21">
     <w:nsid w:val="3DDC6945"/>
     <w:multiLevelType w:val="hybridMultilevel"/>
     <w:tmpl w:val="8D38303A"/>
@@ -5368,7 +5828,7 @@
       </w:rPr>
     </w:lvl>
   </w:abstractNum>
-  <w:abstractNum w:abstractNumId="21">
+  <w:abstractNum w:abstractNumId="22">
     <w:nsid w:val="44FB09FD"/>
     <w:multiLevelType w:val="hybridMultilevel"/>
     <w:tmpl w:val="D1BC9796"/>
@@ -5481,7 +5941,7 @@
       </w:rPr>
     </w:lvl>
   </w:abstractNum>
-  <w:abstractNum w:abstractNumId="22">
+  <w:abstractNum w:abstractNumId="23">
     <w:nsid w:val="5014556F"/>
     <w:multiLevelType w:val="multilevel"/>
     <w:tmpl w:val="AFE67AF4"/>
@@ -5606,7 +6066,7 @@
       </w:rPr>
     </w:lvl>
   </w:abstractNum>
-  <w:abstractNum w:abstractNumId="23">
+  <w:abstractNum w:abstractNumId="24">
     <w:nsid w:val="53355FF5"/>
     <w:multiLevelType w:val="hybridMultilevel"/>
     <w:tmpl w:val="278EB724"/>
@@ -5719,7 +6179,7 @@
       </w:rPr>
     </w:lvl>
   </w:abstractNum>
-  <w:abstractNum w:abstractNumId="24">
+  <w:abstractNum w:abstractNumId="25">
     <w:nsid w:val="5474378D"/>
     <w:multiLevelType w:val="hybridMultilevel"/>
     <w:tmpl w:val="982E9DA4"/>
@@ -5832,7 +6292,7 @@
       </w:rPr>
     </w:lvl>
   </w:abstractNum>
-  <w:abstractNum w:abstractNumId="25">
+  <w:abstractNum w:abstractNumId="26">
     <w:nsid w:val="557A7BDF"/>
     <w:multiLevelType w:val="hybridMultilevel"/>
     <w:tmpl w:val="A9547398"/>
@@ -5925,7 +6385,7 @@
       </w:pPr>
     </w:lvl>
   </w:abstractNum>
-  <w:abstractNum w:abstractNumId="26">
+  <w:abstractNum w:abstractNumId="27">
     <w:nsid w:val="5BA52378"/>
     <w:multiLevelType w:val="hybridMultilevel"/>
     <w:tmpl w:val="D43CC258"/>
@@ -6038,7 +6498,156 @@
       </w:rPr>
     </w:lvl>
   </w:abstractNum>
-  <w:abstractNum w:abstractNumId="27">
+  <w:abstractNum w:abstractNumId="28">
+    <w:nsid w:val="5ECD207F"/>
+    <w:multiLevelType w:val="multilevel"/>
+    <w:tmpl w:val="BCEAE9D8"/>
+    <w:lvl w:ilvl="0">
+      <w:start w:val="1"/>
+      <w:numFmt w:val="bullet"/>
+      <w:lvlText w:val=""/>
+      <w:lvlJc w:val="left"/>
+      <w:pPr>
+        <w:tabs>
+          <w:tab w:val="num" w:pos="720"/>
+        </w:tabs>
+        <w:ind w:left="720" w:hanging="360"/>
+      </w:pPr>
+      <w:rPr>
+        <w:rFonts w:ascii="Symbol" w:hAnsi="Symbol" w:hint="default"/>
+        <w:sz w:val="20"/>
+      </w:rPr>
+    </w:lvl>
+    <w:lvl w:ilvl="1" w:tentative="1">
+      <w:start w:val="1"/>
+      <w:numFmt w:val="bullet"/>
+      <w:lvlText w:val="o"/>
+      <w:lvlJc w:val="left"/>
+      <w:pPr>
+        <w:tabs>
+          <w:tab w:val="num" w:pos="1440"/>
+        </w:tabs>
+        <w:ind w:left="1440" w:hanging="360"/>
+      </w:pPr>
+      <w:rPr>
+        <w:rFonts w:ascii="Courier New" w:hAnsi="Courier New" w:hint="default"/>
+        <w:sz w:val="20"/>
+      </w:rPr>
+    </w:lvl>
+    <w:lvl w:ilvl="2" w:tentative="1">
+      <w:start w:val="1"/>
+      <w:numFmt w:val="bullet"/>
+      <w:lvlText w:val=""/>
+      <w:lvlJc w:val="left"/>
+      <w:pPr>
+        <w:tabs>
+          <w:tab w:val="num" w:pos="2160"/>
+        </w:tabs>
+        <w:ind w:left="2160" w:hanging="360"/>
+      </w:pPr>
+      <w:rPr>
+        <w:rFonts w:ascii="Wingdings" w:hAnsi="Wingdings" w:hint="default"/>
+        <w:sz w:val="20"/>
+      </w:rPr>
+    </w:lvl>
+    <w:lvl w:ilvl="3" w:tentative="1">
+      <w:start w:val="1"/>
+      <w:numFmt w:val="bullet"/>
+      <w:lvlText w:val=""/>
+      <w:lvlJc w:val="left"/>
+      <w:pPr>
+        <w:tabs>
+          <w:tab w:val="num" w:pos="2880"/>
+        </w:tabs>
+        <w:ind w:left="2880" w:hanging="360"/>
+      </w:pPr>
+      <w:rPr>
+        <w:rFonts w:ascii="Wingdings" w:hAnsi="Wingdings" w:hint="default"/>
+        <w:sz w:val="20"/>
+      </w:rPr>
+    </w:lvl>
+    <w:lvl w:ilvl="4" w:tentative="1">
+      <w:start w:val="1"/>
+      <w:numFmt w:val="bullet"/>
+      <w:lvlText w:val=""/>
+      <w:lvlJc w:val="left"/>
+      <w:pPr>
+        <w:tabs>
+          <w:tab w:val="num" w:pos="3600"/>
+        </w:tabs>
+        <w:ind w:left="3600" w:hanging="360"/>
+      </w:pPr>
+      <w:rPr>
+        <w:rFonts w:ascii="Wingdings" w:hAnsi="Wingdings" w:hint="default"/>
+        <w:sz w:val="20"/>
+      </w:rPr>
+    </w:lvl>
+    <w:lvl w:ilvl="5" w:tentative="1">
+      <w:start w:val="1"/>
+      <w:numFmt w:val="bullet"/>
+      <w:lvlText w:val=""/>
+      <w:lvlJc w:val="left"/>
+      <w:pPr>
+        <w:tabs>
+          <w:tab w:val="num" w:pos="4320"/>
+        </w:tabs>
+        <w:ind w:left="4320" w:hanging="360"/>
+      </w:pPr>
+      <w:rPr>
+        <w:rFonts w:ascii="Wingdings" w:hAnsi="Wingdings" w:hint="default"/>
+        <w:sz w:val="20"/>
+      </w:rPr>
+    </w:lvl>
+    <w:lvl w:ilvl="6" w:tentative="1">
+      <w:start w:val="1"/>
+      <w:numFmt w:val="bullet"/>
+      <w:lvlText w:val=""/>
+      <w:lvlJc w:val="left"/>
+      <w:pPr>
+        <w:tabs>
+          <w:tab w:val="num" w:pos="5040"/>
+        </w:tabs>
+        <w:ind w:left="5040" w:hanging="360"/>
+      </w:pPr>
+      <w:rPr>
+        <w:rFonts w:ascii="Wingdings" w:hAnsi="Wingdings" w:hint="default"/>
+        <w:sz w:val="20"/>
+      </w:rPr>
+    </w:lvl>
+    <w:lvl w:ilvl="7" w:tentative="1">
+      <w:start w:val="1"/>
+      <w:numFmt w:val="bullet"/>
+      <w:lvlText w:val=""/>
+      <w:lvlJc w:val="left"/>
+      <w:pPr>
+        <w:tabs>
+          <w:tab w:val="num" w:pos="5760"/>
+        </w:tabs>
+        <w:ind w:left="5760" w:hanging="360"/>
+      </w:pPr>
+      <w:rPr>
+        <w:rFonts w:ascii="Wingdings" w:hAnsi="Wingdings" w:hint="default"/>
+        <w:sz w:val="20"/>
+      </w:rPr>
+    </w:lvl>
+    <w:lvl w:ilvl="8" w:tentative="1">
+      <w:start w:val="1"/>
+      <w:numFmt w:val="bullet"/>
+      <w:lvlText w:val=""/>
+      <w:lvlJc w:val="left"/>
+      <w:pPr>
+        <w:tabs>
+          <w:tab w:val="num" w:pos="6480"/>
+        </w:tabs>
+        <w:ind w:left="6480" w:hanging="360"/>
+      </w:pPr>
+      <w:rPr>
+        <w:rFonts w:ascii="Wingdings" w:hAnsi="Wingdings" w:hint="default"/>
+        <w:sz w:val="20"/>
+      </w:rPr>
+    </w:lvl>
+  </w:abstractNum>
+  <w:abstractNum w:abstractNumId="29">
     <w:nsid w:val="61681A86"/>
     <w:multiLevelType w:val="hybridMultilevel"/>
     <w:tmpl w:val="9E4C4AFC"/>
@@ -6127,7 +6736,7 @@
       </w:pPr>
     </w:lvl>
   </w:abstractNum>
-  <w:abstractNum w:abstractNumId="28">
+  <w:abstractNum w:abstractNumId="30">
     <w:nsid w:val="65E95C96"/>
     <w:multiLevelType w:val="hybridMultilevel"/>
     <w:tmpl w:val="A9B405A4"/>
@@ -6240,7 +6849,7 @@
       </w:rPr>
     </w:lvl>
   </w:abstractNum>
-  <w:abstractNum w:abstractNumId="29">
+  <w:abstractNum w:abstractNumId="31">
     <w:nsid w:val="67D36847"/>
     <w:multiLevelType w:val="hybridMultilevel"/>
     <w:tmpl w:val="70BEB6B2"/>
@@ -6353,7 +6962,7 @@
       </w:rPr>
     </w:lvl>
   </w:abstractNum>
-  <w:abstractNum w:abstractNumId="30">
+  <w:abstractNum w:abstractNumId="32">
     <w:nsid w:val="699B24C5"/>
     <w:multiLevelType w:val="hybridMultilevel"/>
     <w:tmpl w:val="4DA87404"/>
@@ -6442,7 +7051,7 @@
       </w:pPr>
     </w:lvl>
   </w:abstractNum>
-  <w:abstractNum w:abstractNumId="31">
+  <w:abstractNum w:abstractNumId="33">
     <w:nsid w:val="6F697156"/>
     <w:multiLevelType w:val="hybridMultilevel"/>
     <w:tmpl w:val="679C2EF6"/>
@@ -6555,7 +7164,7 @@
       </w:rPr>
     </w:lvl>
   </w:abstractNum>
-  <w:abstractNum w:abstractNumId="32">
+  <w:abstractNum w:abstractNumId="34">
     <w:nsid w:val="718F4901"/>
     <w:multiLevelType w:val="hybridMultilevel"/>
     <w:tmpl w:val="C5E2E8FA"/>
@@ -6668,7 +7277,7 @@
       </w:rPr>
     </w:lvl>
   </w:abstractNum>
-  <w:abstractNum w:abstractNumId="33">
+  <w:abstractNum w:abstractNumId="35">
     <w:nsid w:val="735F5663"/>
     <w:multiLevelType w:val="hybridMultilevel"/>
     <w:tmpl w:val="CD08285C"/>
@@ -6781,7 +7390,7 @@
       </w:rPr>
     </w:lvl>
   </w:abstractNum>
-  <w:abstractNum w:abstractNumId="34">
+  <w:abstractNum w:abstractNumId="36">
     <w:nsid w:val="73880059"/>
     <w:multiLevelType w:val="hybridMultilevel"/>
     <w:tmpl w:val="322E5FE2"/>
@@ -6873,7 +7482,7 @@
       </w:pPr>
     </w:lvl>
   </w:abstractNum>
-  <w:abstractNum w:abstractNumId="35">
+  <w:abstractNum w:abstractNumId="37">
     <w:nsid w:val="74CE4E6F"/>
     <w:multiLevelType w:val="hybridMultilevel"/>
     <w:tmpl w:val="94B44782"/>
@@ -6987,16 +7596,16 @@
     </w:lvl>
   </w:abstractNum>
   <w:num w:numId="1">
-    <w:abstractNumId w:val="22"/>
+    <w:abstractNumId w:val="23"/>
   </w:num>
   <w:num w:numId="2">
-    <w:abstractNumId w:val="15"/>
+    <w:abstractNumId w:val="16"/>
   </w:num>
   <w:num w:numId="3">
-    <w:abstractNumId w:val="34"/>
+    <w:abstractNumId w:val="36"/>
   </w:num>
   <w:num w:numId="4">
-    <w:abstractNumId w:val="19"/>
+    <w:abstractNumId w:val="20"/>
   </w:num>
   <w:num w:numId="5">
     <w:abstractNumId w:val="11"/>
@@ -7008,19 +7617,19 @@
     <w:abstractNumId w:val="2"/>
   </w:num>
   <w:num w:numId="8">
-    <w:abstractNumId w:val="32"/>
+    <w:abstractNumId w:val="34"/>
   </w:num>
   <w:num w:numId="9">
-    <w:abstractNumId w:val="30"/>
+    <w:abstractNumId w:val="32"/>
   </w:num>
   <w:num w:numId="10">
     <w:abstractNumId w:val="12"/>
   </w:num>
   <w:num w:numId="11">
-    <w:abstractNumId w:val="17"/>
+    <w:abstractNumId w:val="18"/>
   </w:num>
   <w:num w:numId="12">
-    <w:abstractNumId w:val="20"/>
+    <w:abstractNumId w:val="21"/>
   </w:num>
   <w:num w:numId="13">
     <w:abstractNumId w:val="8"/>
@@ -7029,19 +7638,19 @@
     <w:abstractNumId w:val="1"/>
   </w:num>
   <w:num w:numId="15">
-    <w:abstractNumId w:val="16"/>
+    <w:abstractNumId w:val="17"/>
   </w:num>
   <w:num w:numId="16">
     <w:abstractNumId w:val="6"/>
   </w:num>
   <w:num w:numId="17">
-    <w:abstractNumId w:val="31"/>
+    <w:abstractNumId w:val="33"/>
   </w:num>
   <w:num w:numId="18">
     <w:abstractNumId w:val="10"/>
   </w:num>
   <w:num w:numId="19">
-    <w:abstractNumId w:val="27"/>
+    <w:abstractNumId w:val="29"/>
   </w:num>
   <w:num w:numId="20">
     <w:abstractNumId w:val="9"/>
@@ -7053,52 +7662,58 @@
     <w:abstractNumId w:val="13"/>
   </w:num>
   <w:num w:numId="23">
-    <w:abstractNumId w:val="24"/>
+    <w:abstractNumId w:val="25"/>
   </w:num>
   <w:num w:numId="24">
     <w:abstractNumId w:val="0"/>
   </w:num>
   <w:num w:numId="25">
-    <w:abstractNumId w:val="25"/>
+    <w:abstractNumId w:val="26"/>
   </w:num>
   <w:num w:numId="26">
     <w:abstractNumId w:val="4"/>
   </w:num>
   <w:num w:numId="27">
+    <w:abstractNumId w:val="23"/>
+  </w:num>
+  <w:num w:numId="28">
+    <w:abstractNumId w:val="19"/>
+  </w:num>
+  <w:num w:numId="29">
+    <w:abstractNumId w:val="35"/>
+  </w:num>
+  <w:num w:numId="30">
+    <w:abstractNumId w:val="37"/>
+  </w:num>
+  <w:num w:numId="31">
+    <w:abstractNumId w:val="30"/>
+  </w:num>
+  <w:num w:numId="32">
+    <w:abstractNumId w:val="31"/>
+  </w:num>
+  <w:num w:numId="33">
     <w:abstractNumId w:val="22"/>
   </w:num>
-  <w:num w:numId="28">
-    <w:abstractNumId w:val="18"/>
-  </w:num>
-  <w:num w:numId="29">
-    <w:abstractNumId w:val="33"/>
-  </w:num>
-  <w:num w:numId="30">
-    <w:abstractNumId w:val="35"/>
-  </w:num>
-  <w:num w:numId="31">
-    <w:abstractNumId w:val="28"/>
-  </w:num>
-  <w:num w:numId="32">
-    <w:abstractNumId w:val="29"/>
-  </w:num>
-  <w:num w:numId="33">
-    <w:abstractNumId w:val="21"/>
-  </w:num>
   <w:num w:numId="34">
-    <w:abstractNumId w:val="14"/>
+    <w:abstractNumId w:val="15"/>
   </w:num>
   <w:num w:numId="35">
-    <w:abstractNumId w:val="26"/>
+    <w:abstractNumId w:val="27"/>
   </w:num>
   <w:num w:numId="36">
     <w:abstractNumId w:val="7"/>
   </w:num>
   <w:num w:numId="37">
-    <w:abstractNumId w:val="22"/>
+    <w:abstractNumId w:val="23"/>
   </w:num>
   <w:num w:numId="38">
-    <w:abstractNumId w:val="23"/>
+    <w:abstractNumId w:val="24"/>
+  </w:num>
+  <w:num w:numId="39">
+    <w:abstractNumId w:val="28"/>
+  </w:num>
+  <w:num w:numId="40">
+    <w:abstractNumId w:val="14"/>
   </w:num>
   <w:numIdMacAtCleanup w:val="10"/>
 </w:numbering>
@@ -9169,7 +9784,7 @@
 </file>
 
 <file path=customXml/itemProps1.xml><?xml version="1.0" encoding="utf-8"?>
-<ds:datastoreItem xmlns:ds="http://schemas.openxmlformats.org/officeDocument/2006/customXml" ds:itemID="{D59398F0-C7F1-4637-9AE1-40DE7D33A8C8}">
+<ds:datastoreItem xmlns:ds="http://schemas.openxmlformats.org/officeDocument/2006/customXml" ds:itemID="{B8F352FB-115E-48F5-B69A-51EDC4E531A4}">
   <ds:schemaRefs>
     <ds:schemaRef ds:uri="http://schemas.openxmlformats.org/officeDocument/2006/bibliography"/>
   </ds:schemaRefs>

</xml_diff>